<commit_message>
Presetation Preparation: View Tasks Scenario + Sequence
</commit_message>
<xml_diff>
--- a/Specification/Presentation Preparation/Scenario/Login/Mobile/Login-Scenarios.docx
+++ b/Specification/Presentation Preparation/Scenario/Login/Mobile/Login-Scenarios.docx
@@ -1410,15 +1410,21 @@
         <w:rPr>
           <w:lang w:val="en-US"/>
         </w:rPr>
-        <w:t>Worker Login</w:t>
+        <w:t xml:space="preserve">Worker </w:t>
       </w:r>
+      <w:r>
+        <w:rPr>
+          <w:lang w:val="en-US"/>
+        </w:rPr>
+        <w:t>Authorize</w:t>
+      </w:r>
+      <w:bookmarkStart w:id="0" w:name="_GoBack"/>
+      <w:bookmarkEnd w:id="0"/>
     </w:p>
     <w:p>
       <w:pPr>
         <w:ind w:left="360"/>
       </w:pPr>
-      <w:bookmarkStart w:id="0" w:name="_GoBack"/>
-      <w:bookmarkEnd w:id="0"/>
     </w:p>
     <w:sectPr>
       <w:pgSz w:w="12240" w:h="15840"/>

</xml_diff>